<commit_message>
refactor the central line related code still working on outlining!!! translated several paragraphs
</commit_message>
<xml_diff>
--- a/docs/trans.docx
+++ b/docs/trans.docx
@@ -5,22 +5,17 @@
     <w:p>
       <w:pPr>
         <w:rPr>
-          <w:rFonts w:ascii="Arial" w:hAnsi="Arial" w:cs="Arial" w:hint="eastAsia"/>
-        </w:rPr>
-      </w:pPr>
-      <w:r>
-        <w:rPr>
           <w:rFonts w:ascii="Arial" w:hAnsi="Arial" w:cs="Arial"/>
         </w:rPr>
+      </w:pPr>
+      <w:r>
+        <w:rPr>
+          <w:rFonts w:ascii="Arial" w:hAnsi="Arial" w:cs="Arial"/>
+        </w:rPr>
         <w:t>Generalized Fisheye Views</w:t>
       </w:r>
     </w:p>
     <w:p>
-      <w:pPr>
-        <w:rPr>
-          <w:rFonts w:hint="eastAsia"/>
-        </w:rPr>
-      </w:pPr>
       <w:r>
         <w:rPr>
           <w:rFonts w:hint="eastAsia"/>
@@ -29,11 +24,6 @@
       </w:r>
     </w:p>
     <w:p>
-      <w:pPr>
-        <w:rPr>
-          <w:rFonts w:hint="eastAsia"/>
-        </w:rPr>
-      </w:pPr>
       <w:r>
         <w:rPr>
           <w:rFonts w:hint="eastAsia"/>
@@ -69,11 +59,6 @@
       </w:r>
     </w:p>
     <w:p>
-      <w:pPr>
-        <w:rPr>
-          <w:rFonts w:hint="eastAsia"/>
-        </w:rPr>
-      </w:pPr>
       <w:r>
         <w:rPr>
           <w:rFonts w:hint="eastAsia"/>
@@ -82,11 +67,6 @@
       </w:r>
     </w:p>
     <w:p>
-      <w:pPr>
-        <w:rPr>
-          <w:rFonts w:hint="eastAsia"/>
-        </w:rPr>
-      </w:pPr>
       <w:r>
         <w:rPr>
           <w:rFonts w:hint="eastAsia"/>
@@ -141,14 +121,12 @@
         </w:rPr>
         <w:t>出来，或者是并排展示，或者是在一个序列内展示（最早的例子是</w:t>
       </w:r>
-      <w:proofErr w:type="spellStart"/>
       <w:r>
         <w:rPr>
           <w:rFonts w:ascii="Arial" w:hAnsi="Arial" w:cs="Arial"/>
         </w:rPr>
         <w:t>Englebart</w:t>
       </w:r>
-      <w:proofErr w:type="spellEnd"/>
       <w:r>
         <w:rPr>
           <w:rFonts w:ascii="Arial" w:hAnsi="Arial" w:cs="Arial" w:hint="eastAsia"/>
@@ -171,7 +149,7 @@
     <w:p>
       <w:pPr>
         <w:rPr>
-          <w:rFonts w:ascii="Arial" w:hAnsi="Arial" w:cs="Arial" w:hint="eastAsia"/>
+          <w:rFonts w:ascii="Arial" w:hAnsi="Arial" w:cs="Arial"/>
         </w:rPr>
       </w:pPr>
       <w:r>
@@ -220,7 +198,7 @@
     <w:p>
       <w:pPr>
         <w:rPr>
-          <w:rFonts w:ascii="Arial" w:hAnsi="Arial" w:cs="Arial" w:hint="eastAsia"/>
+          <w:rFonts w:ascii="Arial" w:hAnsi="Arial" w:cs="Arial"/>
         </w:rPr>
       </w:pPr>
       <w:r>
@@ -275,7 +253,7 @@
     <w:p>
       <w:pPr>
         <w:rPr>
-          <w:rFonts w:ascii="Arial" w:hAnsi="Arial" w:cs="Arial" w:hint="eastAsia"/>
+          <w:rFonts w:ascii="Arial" w:hAnsi="Arial" w:cs="Arial"/>
         </w:rPr>
       </w:pPr>
       <w:r>
@@ -295,7 +273,7 @@
     <w:p>
       <w:pPr>
         <w:rPr>
-          <w:rFonts w:ascii="Arial" w:hAnsi="Arial" w:cs="Arial" w:hint="eastAsia"/>
+          <w:rFonts w:ascii="Arial" w:hAnsi="Arial" w:cs="Arial"/>
         </w:rPr>
       </w:pPr>
       <w:r>
@@ -308,7 +286,7 @@
     <w:p>
       <w:pPr>
         <w:rPr>
-          <w:rFonts w:ascii="Arial" w:hAnsi="Arial" w:cs="Arial" w:hint="eastAsia"/>
+          <w:rFonts w:ascii="Arial" w:hAnsi="Arial" w:cs="Arial"/>
         </w:rPr>
       </w:pPr>
       <w:r>
@@ -321,7 +299,7 @@
     <w:p>
       <w:pPr>
         <w:rPr>
-          <w:rFonts w:ascii="Arial" w:hAnsi="Arial" w:cs="Arial" w:hint="eastAsia"/>
+          <w:rFonts w:ascii="Arial" w:hAnsi="Arial" w:cs="Arial"/>
         </w:rPr>
       </w:pPr>
       <w:r>
@@ -368,12 +346,149 @@
       </w:r>
     </w:p>
     <w:p>
+      <w:pPr>
+        <w:rPr>
+          <w:rFonts w:ascii="Arial" w:hAnsi="Arial" w:cs="Arial"/>
+        </w:rPr>
+      </w:pPr>
       <w:r>
         <w:rPr>
           <w:rFonts w:ascii="Arial" w:hAnsi="Arial" w:cs="Arial" w:hint="eastAsia"/>
         </w:rPr>
         <w:t>通过其他技术，我们发现在一家大公司内的人们了解的也是管理层的鱼眼子集。雇员只是知道本部门的本地领导，但是其他部门的只知道副主席这一级别的。</w:t>
       </w:r>
+    </w:p>
+    <w:p>
+      <w:pPr>
+        <w:rPr>
+          <w:rFonts w:ascii="Arial" w:hAnsi="Arial" w:cs="Arial" w:hint="eastAsia"/>
+        </w:rPr>
+      </w:pPr>
+      <w:r>
+        <w:rPr>
+          <w:rFonts w:ascii="Arial" w:hAnsi="Arial" w:cs="Arial" w:hint="eastAsia"/>
+        </w:rPr>
+        <w:t>我们也研究了科学家对于学术界的视角，发现和个人研究相近的领域被放大，一个实验心理学家会把管理和市场看作更相近的理论，而心理学和精神病学就分别的很清楚。对于经济类学校的人来说他会得到完全相反的结论。</w:t>
+      </w:r>
+    </w:p>
+    <w:p>
+      <w:pPr>
+        <w:rPr>
+          <w:rFonts w:ascii="Arial" w:hAnsi="Arial" w:cs="Arial" w:hint="eastAsia"/>
+        </w:rPr>
+      </w:pPr>
+      <w:r>
+        <w:rPr>
+          <w:rFonts w:ascii="Arial" w:hAnsi="Arial" w:cs="Arial" w:hint="eastAsia"/>
+        </w:rPr>
+        <w:t>通过分析三大地区的</w:t>
+      </w:r>
+      <w:r>
+        <w:rPr>
+          <w:rFonts w:ascii="Arial" w:hAnsi="Arial" w:cs="Arial" w:hint="eastAsia"/>
+        </w:rPr>
+        <w:t>12</w:t>
+      </w:r>
+      <w:r>
+        <w:rPr>
+          <w:rFonts w:ascii="Arial" w:hAnsi="Arial" w:cs="Arial" w:hint="eastAsia"/>
+        </w:rPr>
+        <w:t>种报纸上报导的类型，我们发现新闻编辑也形成了一种鱼眼式的编辑策略。报纸都会报导本地新闻（比如持续进行的罢工）和其他地区的重要程度更高的新闻（比如贝鲁特的美国大使馆爆炸案）。</w:t>
+      </w:r>
+    </w:p>
+    <w:p>
+      <w:pPr>
+        <w:rPr>
+          <w:rFonts w:ascii="Arial" w:hAnsi="Arial" w:cs="Arial" w:hint="eastAsia"/>
+        </w:rPr>
+      </w:pPr>
+      <w:r>
+        <w:rPr>
+          <w:rFonts w:ascii="Arial" w:hAnsi="Arial" w:cs="Arial" w:hint="eastAsia"/>
+        </w:rPr>
+        <w:t>虽然这些实例的结果也可能有一些其他有趣的原因，我们得到如下结论：自然世界中的很多视角天生就具备鱼眼视图的特质。</w:t>
+      </w:r>
+      <w:r>
+        <w:rPr>
+          <w:rFonts w:ascii="Arial" w:hAnsi="Arial" w:cs="Arial" w:hint="eastAsia"/>
+        </w:rPr>
+        <w:t>这说明了合适地应用鱼眼视图可以为浏览大量复杂结构的数据提供更好的视觉效果。</w:t>
+      </w:r>
+    </w:p>
+    <w:p>
+      <w:pPr>
+        <w:rPr>
+          <w:rFonts w:ascii="Arial" w:hAnsi="Arial" w:cs="Arial" w:hint="eastAsia"/>
+        </w:rPr>
+      </w:pPr>
+      <w:r>
+        <w:rPr>
+          <w:rFonts w:ascii="Arial" w:hAnsi="Arial" w:cs="Arial" w:hint="eastAsia"/>
+        </w:rPr>
+        <w:t xml:space="preserve">3 </w:t>
+      </w:r>
+      <w:r>
+        <w:rPr>
+          <w:rFonts w:ascii="Arial" w:hAnsi="Arial" w:cs="Arial" w:hint="eastAsia"/>
+        </w:rPr>
+        <w:t>泛化鱼眼视图的一般形式</w:t>
+      </w:r>
+    </w:p>
+    <w:p>
+      <w:pPr>
+        <w:rPr>
+          <w:rFonts w:ascii="Arial" w:hAnsi="Arial" w:cs="Arial" w:hint="eastAsia"/>
+        </w:rPr>
+      </w:pPr>
+      <w:r>
+        <w:rPr>
+          <w:rFonts w:ascii="Arial" w:hAnsi="Arial" w:cs="Arial" w:hint="eastAsia"/>
+        </w:rPr>
+        <w:t>为了把鱼眼视图应用到交互界面的设计中，这个概念一定要更正式化和一般化。鱼眼视图只是这种更基本的用于大型结构视图策略的一个例子。这种基本的策略使用“兴趣指数”（</w:t>
+      </w:r>
+      <w:r>
+        <w:rPr>
+          <w:rFonts w:ascii="Arial" w:hAnsi="Arial" w:cs="Arial" w:hint="eastAsia"/>
+        </w:rPr>
+        <w:t>DOI</w:t>
+      </w:r>
+      <w:r>
+        <w:rPr>
+          <w:rFonts w:ascii="Arial" w:hAnsi="Arial" w:cs="Arial" w:hint="eastAsia"/>
+        </w:rPr>
+        <w:t>）来为结构中的每个结点赋值。兴趣指数是一个用来说明在某项任务中用户对于特定的某个结点的感兴趣程度的数值。对于一个可以容纳</w:t>
+      </w:r>
+      <w:r>
+        <w:rPr>
+          <w:rFonts w:ascii="Arial" w:hAnsi="Arial" w:cs="Arial" w:hint="eastAsia"/>
+        </w:rPr>
+        <w:t>n</w:t>
+      </w:r>
+      <w:r>
+        <w:rPr>
+          <w:rFonts w:ascii="Arial" w:hAnsi="Arial" w:cs="Arial" w:hint="eastAsia"/>
+        </w:rPr>
+        <w:t>个结点的视图，只需要选择兴趣指数最高的前</w:t>
+      </w:r>
+      <w:r>
+        <w:rPr>
+          <w:rFonts w:ascii="Arial" w:hAnsi="Arial" w:cs="Arial" w:hint="eastAsia"/>
+        </w:rPr>
+        <w:t>n</w:t>
+      </w:r>
+      <w:r>
+        <w:rPr>
+          <w:rFonts w:ascii="Arial" w:hAnsi="Arial" w:cs="Arial" w:hint="eastAsia"/>
+        </w:rPr>
+        <w:t>个结点来展示。</w:t>
+      </w:r>
+    </w:p>
+    <w:p>
+      <w:pPr>
+        <w:rPr>
+          <w:rFonts w:hint="eastAsia"/>
+        </w:rPr>
+      </w:pPr>
       <w:bookmarkStart w:id="0" w:name="_GoBack"/>
       <w:bookmarkEnd w:id="0"/>
     </w:p>

</xml_diff>

<commit_message>
won't try hidding for the moment except for sth really works out long file not verified start the article and miscellaneous functions
</commit_message>
<xml_diff>
--- a/docs/trans.docx
+++ b/docs/trans.docx
@@ -456,7 +456,31 @@
         <w:rPr>
           <w:rFonts w:ascii="Arial" w:hAnsi="Arial" w:cs="Arial" w:hint="eastAsia"/>
         </w:rPr>
-        <w:t>）来为结构中的每个结点赋值。兴趣指数是一个用来说明在某项任务中用户对于特定的某个结点的感兴趣程度的数值。对于一个可以容纳</w:t>
+        <w:t>）来为结构中的每个</w:t>
+      </w:r>
+      <w:r>
+        <w:rPr>
+          <w:rFonts w:ascii="Arial" w:hAnsi="Arial" w:cs="Arial" w:hint="eastAsia"/>
+        </w:rPr>
+        <w:t>节点</w:t>
+      </w:r>
+      <w:r>
+        <w:rPr>
+          <w:rFonts w:ascii="Arial" w:hAnsi="Arial" w:cs="Arial" w:hint="eastAsia"/>
+        </w:rPr>
+        <w:t>赋值。兴趣指数是一个用来说明在某项任务中用户对于特定的某个</w:t>
+      </w:r>
+      <w:r>
+        <w:rPr>
+          <w:rFonts w:ascii="Arial" w:hAnsi="Arial" w:cs="Arial" w:hint="eastAsia"/>
+        </w:rPr>
+        <w:t>节点</w:t>
+      </w:r>
+      <w:r>
+        <w:rPr>
+          <w:rFonts w:ascii="Arial" w:hAnsi="Arial" w:cs="Arial" w:hint="eastAsia"/>
+        </w:rPr>
+        <w:t>的感兴趣程度的数值。对于一个可以容纳</w:t>
       </w:r>
       <w:r>
         <w:rPr>
@@ -468,7 +492,19 @@
         <w:rPr>
           <w:rFonts w:ascii="Arial" w:hAnsi="Arial" w:cs="Arial" w:hint="eastAsia"/>
         </w:rPr>
-        <w:t>个结点的视图，只需要选择兴趣指数最高的前</w:t>
+        <w:t>个</w:t>
+      </w:r>
+      <w:r>
+        <w:rPr>
+          <w:rFonts w:ascii="Arial" w:hAnsi="Arial" w:cs="Arial" w:hint="eastAsia"/>
+        </w:rPr>
+        <w:t>节点</w:t>
+      </w:r>
+      <w:r>
+        <w:rPr>
+          <w:rFonts w:ascii="Arial" w:hAnsi="Arial" w:cs="Arial" w:hint="eastAsia"/>
+        </w:rPr>
+        <w:t>的视图，只需要选择兴趣指数最高的前</w:t>
       </w:r>
       <w:r>
         <w:rPr>
@@ -480,7 +516,19 @@
         <w:rPr>
           <w:rFonts w:ascii="Arial" w:hAnsi="Arial" w:cs="Arial" w:hint="eastAsia"/>
         </w:rPr>
-        <w:t>个结点来展示。</w:t>
+        <w:t>个</w:t>
+      </w:r>
+      <w:r>
+        <w:rPr>
+          <w:rFonts w:ascii="Arial" w:hAnsi="Arial" w:cs="Arial" w:hint="eastAsia"/>
+        </w:rPr>
+        <w:t>节点</w:t>
+      </w:r>
+      <w:r>
+        <w:rPr>
+          <w:rFonts w:ascii="Arial" w:hAnsi="Arial" w:cs="Arial" w:hint="eastAsia"/>
+        </w:rPr>
+        <w:t>来展示。</w:t>
       </w:r>
     </w:p>
     <w:p>
@@ -498,7 +546,7 @@
           <w:noProof/>
         </w:rPr>
         <w:drawing>
-          <wp:inline distT="0" distB="0" distL="0" distR="0" wp14:anchorId="4EFD849D" wp14:editId="0A7BF7A9">
+          <wp:inline distT="0" distB="0" distL="0" distR="0" wp14:anchorId="5FC1353B" wp14:editId="1223F067">
             <wp:extent cx="2457450" cy="447675"/>
             <wp:effectExtent l="0" t="0" r="0" b="9525"/>
             <wp:docPr id="1" name="Picture 1"/>
@@ -535,11 +583,6 @@
       </w:r>
     </w:p>
     <w:p>
-      <w:pPr>
-        <w:rPr>
-          <w:rFonts w:hint="eastAsia"/>
-        </w:rPr>
-      </w:pPr>
       <w:r>
         <w:rPr>
           <w:rFonts w:hint="eastAsia"/>
@@ -686,11 +729,6 @@
       </w:r>
     </w:p>
     <w:p>
-      <w:pPr>
-        <w:rPr>
-          <w:rFonts w:hint="eastAsia"/>
-        </w:rPr>
-      </w:pPr>
       <w:r>
         <w:rPr>
           <w:rFonts w:hint="eastAsia"/>
@@ -753,8 +791,478 @@
       </w:r>
     </w:p>
     <w:p>
+      <w:pPr>
+        <w:rPr>
+          <w:rFonts w:hint="eastAsia"/>
+        </w:rPr>
+      </w:pPr>
+      <w:r>
+        <w:rPr>
+          <w:rFonts w:hint="eastAsia"/>
+        </w:rPr>
+        <w:t>为了描述一棵树的组成，考虑</w:t>
+      </w:r>
+      <w:r>
+        <w:rPr>
+          <w:rFonts w:hint="eastAsia"/>
+        </w:rPr>
+        <w:t>x</w:t>
+      </w:r>
+      <w:r>
+        <w:rPr>
+          <w:rFonts w:hint="eastAsia"/>
+        </w:rPr>
+        <w:t>点到</w:t>
+      </w:r>
+      <w:r>
+        <w:rPr>
+          <w:rFonts w:hint="eastAsia"/>
+        </w:rPr>
+        <w:t>y</w:t>
+      </w:r>
+      <w:r>
+        <w:rPr>
+          <w:rFonts w:hint="eastAsia"/>
+        </w:rPr>
+        <w:t>点的距离</w:t>
+      </w:r>
+      <w:r>
+        <w:rPr>
+          <w:rFonts w:hint="eastAsia"/>
+        </w:rPr>
+        <w:t>D</w:t>
+      </w:r>
+      <w:r>
+        <w:rPr>
+          <w:rFonts w:hint="eastAsia"/>
+        </w:rPr>
+        <w:t>（</w:t>
+      </w:r>
+      <w:r>
+        <w:rPr>
+          <w:rFonts w:hint="eastAsia"/>
+        </w:rPr>
+        <w:t>x</w:t>
+      </w:r>
+      <w:r>
+        <w:rPr>
+          <w:rFonts w:hint="eastAsia"/>
+        </w:rPr>
+        <w:t>，</w:t>
+      </w:r>
+      <w:r>
+        <w:rPr>
+          <w:rFonts w:hint="eastAsia"/>
+        </w:rPr>
+        <w:t>y</w:t>
+      </w:r>
+      <w:r>
+        <w:rPr>
+          <w:rFonts w:hint="eastAsia"/>
+        </w:rPr>
+        <w:t>）为树中自然的距离</w:t>
+      </w:r>
+      <w:r>
+        <w:rPr>
+          <w:rFonts w:hint="eastAsia"/>
+        </w:rPr>
+        <w:t>d</w:t>
+      </w:r>
+      <w:r>
+        <w:rPr>
+          <w:rFonts w:hint="eastAsia"/>
+          <w:vertAlign w:val="subscript"/>
+        </w:rPr>
+        <w:t>tree</w:t>
+      </w:r>
+      <w:r>
+        <w:rPr>
+          <w:rFonts w:hint="eastAsia"/>
+        </w:rPr>
+        <w:t>（</w:t>
+      </w:r>
+      <w:r>
+        <w:rPr>
+          <w:rFonts w:hint="eastAsia"/>
+        </w:rPr>
+        <w:t>x</w:t>
+      </w:r>
+      <w:r>
+        <w:rPr>
+          <w:rFonts w:hint="eastAsia"/>
+        </w:rPr>
+        <w:t>，</w:t>
+      </w:r>
+      <w:r>
+        <w:rPr>
+          <w:rFonts w:hint="eastAsia"/>
+        </w:rPr>
+        <w:t>y</w:t>
+      </w:r>
+      <w:r>
+        <w:rPr>
+          <w:rFonts w:hint="eastAsia"/>
+        </w:rPr>
+        <w:t>），也就是树中两个节点之间的路径。类似地，优先重要性可以用树中节点的深度来描述，可以是</w:t>
+      </w:r>
+      <w:r>
+        <w:rPr>
+          <w:rFonts w:hint="eastAsia"/>
+        </w:rPr>
+        <w:t>-</w:t>
+      </w:r>
+      <w:r>
+        <w:rPr>
+          <w:rFonts w:hint="eastAsia"/>
+        </w:rPr>
+        <w:t>d</w:t>
+      </w:r>
+      <w:r>
+        <w:rPr>
+          <w:rFonts w:hint="eastAsia"/>
+          <w:vertAlign w:val="subscript"/>
+        </w:rPr>
+        <w:t>tree</w:t>
+      </w:r>
+      <w:r>
+        <w:rPr>
+          <w:rFonts w:hint="eastAsia"/>
+        </w:rPr>
+        <w:t>（</w:t>
+      </w:r>
+      <w:r>
+        <w:rPr>
+          <w:rFonts w:hint="eastAsia"/>
+        </w:rPr>
+        <w:t>x</w:t>
+      </w:r>
+      <w:r>
+        <w:rPr>
+          <w:rFonts w:hint="eastAsia"/>
+        </w:rPr>
+        <w:t>，</w:t>
+      </w:r>
+      <w:r>
+        <w:rPr>
+          <w:rFonts w:hint="eastAsia"/>
+        </w:rPr>
+        <w:t>root</w:t>
+      </w:r>
+      <w:r>
+        <w:rPr>
+          <w:rFonts w:hint="eastAsia"/>
+        </w:rPr>
+        <w:t>）</w:t>
+      </w:r>
+      <w:r>
+        <w:rPr>
+          <w:rFonts w:hint="eastAsia"/>
+        </w:rPr>
+        <w:t>——</w:t>
+      </w:r>
+      <w:r>
+        <w:rPr>
+          <w:rFonts w:hint="eastAsia"/>
+        </w:rPr>
+        <w:t xml:space="preserve"> </w:t>
+      </w:r>
+      <w:r>
+        <w:rPr>
+          <w:rFonts w:hint="eastAsia"/>
+        </w:rPr>
+        <w:t>x</w:t>
+      </w:r>
+      <w:r>
+        <w:rPr>
+          <w:rFonts w:hint="eastAsia"/>
+        </w:rPr>
+        <w:t>点距离根节点的距离</w:t>
+      </w:r>
+      <w:r>
+        <w:rPr>
+          <w:rFonts w:hint="eastAsia"/>
+        </w:rPr>
+        <w:t>，这是基于距离根节点越近重要程度越高的假设。</w:t>
+      </w:r>
+      <w:r>
+        <w:rPr>
+          <w:rFonts w:hint="eastAsia"/>
+        </w:rPr>
+        <w:t>（前面的负号直接给我们这样的感觉——离根节点越远越不重要）。这样一来，公式表达为：</w:t>
+      </w:r>
+    </w:p>
+    <w:p>
+      <w:pPr>
+        <w:rPr>
+          <w:rFonts w:hint="eastAsia"/>
+        </w:rPr>
+      </w:pPr>
+      <w:r>
+        <w:rPr>
+          <w:rFonts w:hint="eastAsia"/>
+        </w:rPr>
+        <w:t>DOI</w:t>
+      </w:r>
+      <w:r>
+        <w:rPr>
+          <w:rFonts w:hint="eastAsia"/>
+          <w:vertAlign w:val="subscript"/>
+        </w:rPr>
+        <w:t>fisheye(tree)</w:t>
+      </w:r>
+      <w:r>
+        <w:rPr>
+          <w:rFonts w:hint="eastAsia"/>
+        </w:rPr>
+        <w:t>(x|.=y) = -(d</w:t>
+      </w:r>
+      <w:r>
+        <w:rPr>
+          <w:rFonts w:hint="eastAsia"/>
+          <w:vertAlign w:val="subscript"/>
+        </w:rPr>
+        <w:t>treee</w:t>
+      </w:r>
+      <w:r>
+        <w:rPr>
+          <w:rFonts w:hint="eastAsia"/>
+        </w:rPr>
+        <w:t>(x,y) + d</w:t>
+      </w:r>
+      <w:r>
+        <w:rPr>
+          <w:rFonts w:hint="eastAsia"/>
+          <w:vertAlign w:val="subscript"/>
+        </w:rPr>
+        <w:t>tree</w:t>
+      </w:r>
+      <w:r>
+        <w:rPr>
+          <w:rFonts w:hint="eastAsia"/>
+        </w:rPr>
+        <w:t>(x,root))</w:t>
+      </w:r>
+    </w:p>
+    <w:p>
+      <w:pPr>
+        <w:rPr>
+          <w:rFonts w:hint="eastAsia"/>
+        </w:rPr>
+      </w:pPr>
+      <w:r>
+        <w:rPr>
+          <w:rFonts w:hint="eastAsia"/>
+        </w:rPr>
+        <w:t>图</w:t>
+      </w:r>
+      <w:r>
+        <w:rPr>
+          <w:rFonts w:hint="eastAsia"/>
+        </w:rPr>
+        <w:t xml:space="preserve">1 </w:t>
+      </w:r>
+      <w:r>
+        <w:rPr>
+          <w:rFonts w:hint="eastAsia"/>
+        </w:rPr>
+        <w:t>阐释了公式中的这两个部分，还有他们是如何运算得到这棵树中每个点的兴趣指数的。在结果中，数值越大说明对应的节点对于目光聚焦在</w:t>
+      </w:r>
+      <w:r>
+        <w:rPr>
+          <w:rFonts w:hint="eastAsia"/>
+        </w:rPr>
+        <w:t>y</w:t>
+      </w:r>
+      <w:r>
+        <w:rPr>
+          <w:rFonts w:hint="eastAsia"/>
+        </w:rPr>
+        <w:t>点的用户越感兴趣。因此，兴趣指数为</w:t>
+      </w:r>
+      <w:r>
+        <w:rPr>
+          <w:rFonts w:hint="eastAsia"/>
+        </w:rPr>
+        <w:t>-3</w:t>
+      </w:r>
+      <w:r>
+        <w:rPr>
+          <w:rFonts w:hint="eastAsia"/>
+        </w:rPr>
+        <w:t>的节点是当前这种情况下用户最感兴趣的，兴趣指数为</w:t>
+      </w:r>
+      <w:r>
+        <w:rPr>
+          <w:rFonts w:hint="eastAsia"/>
+        </w:rPr>
+        <w:t>-5</w:t>
+      </w:r>
+      <w:r>
+        <w:rPr>
+          <w:rFonts w:hint="eastAsia"/>
+        </w:rPr>
+        <w:t>的点则是用户其次感兴趣的，以此类推，随着兴趣指数减少，用户的感兴趣程度也不断下降。</w:t>
+      </w:r>
+    </w:p>
+    <w:p>
+      <w:pPr>
+        <w:rPr>
+          <w:rFonts w:hint="eastAsia"/>
+        </w:rPr>
+      </w:pPr>
+      <w:r>
+        <w:rPr>
+          <w:rFonts w:hint="eastAsia"/>
+        </w:rPr>
+        <w:t>所以通过选择一个阈值</w:t>
+      </w:r>
+      <w:r>
+        <w:rPr>
+          <w:rFonts w:hint="eastAsia"/>
+        </w:rPr>
+        <w:t>k</w:t>
+      </w:r>
+      <w:r>
+        <w:rPr>
+          <w:rFonts w:hint="eastAsia"/>
+        </w:rPr>
+        <w:t>，筛选兴趣指数大雨或等于</w:t>
+      </w:r>
+      <w:r>
+        <w:rPr>
+          <w:rFonts w:hint="eastAsia"/>
+        </w:rPr>
+        <w:t>k</w:t>
+      </w:r>
+      <w:r>
+        <w:rPr>
+          <w:rFonts w:hint="eastAsia"/>
+        </w:rPr>
+        <w:t>的节点来展示，就可以形成基于</w:t>
+      </w:r>
+      <w:r>
+        <w:rPr>
+          <w:rFonts w:hint="eastAsia"/>
+        </w:rPr>
+        <w:t>k</w:t>
+      </w:r>
+      <w:r>
+        <w:rPr>
+          <w:rFonts w:hint="eastAsia"/>
+        </w:rPr>
+        <w:t>而规模可变的鱼眼视图。</w:t>
+      </w:r>
+      <w:r>
+        <w:rPr>
+          <w:rFonts w:hint="eastAsia"/>
+        </w:rPr>
+        <w:t>比如，令</w:t>
+      </w:r>
+      <w:r>
+        <w:rPr>
+          <w:rFonts w:hint="eastAsia"/>
+        </w:rPr>
+        <w:t>k=-3</w:t>
+      </w:r>
+      <w:r>
+        <w:rPr>
+          <w:rFonts w:hint="eastAsia"/>
+        </w:rPr>
+        <w:t>，仅仅会选出最让用户感兴趣的节点，从图中可以看出，这些节点正是当前目光聚焦点的直系祖先，最终是根节点。（</w:t>
+      </w:r>
+      <w:r>
+        <w:rPr>
+          <w:rFonts w:hint="eastAsia"/>
+        </w:rPr>
+        <w:t>0</w:t>
+      </w:r>
+      <w:r>
+        <w:rPr>
+          <w:rFonts w:hint="eastAsia"/>
+        </w:rPr>
+        <w:t>级</w:t>
+      </w:r>
+      <w:r>
+        <w:rPr>
+          <w:rFonts w:hint="eastAsia"/>
+        </w:rPr>
+        <w:t>鱼眼视图）这个节点子集是最让用户感兴趣的是因为在这条直线上的节点的优先重要性逐个增长，正好弥补了他们在距离上的逐步疏远。</w:t>
+      </w:r>
+      <w:r>
+        <w:rPr>
+          <w:rFonts w:hint="eastAsia"/>
+        </w:rPr>
+        <w:t>如果阈值进一步减小以致于</w:t>
+      </w:r>
+      <w:r>
+        <w:rPr>
+          <w:rFonts w:hint="eastAsia"/>
+        </w:rPr>
+        <w:t>可以显示其次感兴趣的节点子集（１级鱼眼视图），包含了节点的祖先和亲兄弟。再扩大鱼眼视图的规模（阈值为－７，２级鱼眼视图），节点的表兄弟也被加了进来。这和鱼眼视图最本质的思想是一致的。选择阈值可以控制显示节点的感兴趣等级。</w:t>
+      </w:r>
+    </w:p>
+    <w:p>
+      <w:pPr>
+        <w:rPr>
+          <w:rFonts w:hint="eastAsia"/>
+        </w:rPr>
+      </w:pPr>
+      <w:r>
+        <w:rPr>
+          <w:rFonts w:hint="eastAsia"/>
+        </w:rPr>
+        <w:lastRenderedPageBreak/>
+        <w:t>这些视图有一些有趣的特性。在一棵一般的树中，（１）鱼眼视图</w:t>
+      </w:r>
+      <w:r>
+        <w:rPr>
+          <w:rFonts w:hint="eastAsia"/>
+        </w:rPr>
+        <w:t>显示出对数级压缩的树；（２）由于兴趣指数集合有中凸和嵌套特性，因此计算时有一些快速的算法，时间复杂度和计算出的结果视图是一个级别的，而不是和整棵树一样；（３）视觉焦点从ｙ点转移到ｙ</w:t>
+      </w:r>
+      <w:r>
+        <w:t>’</w:t>
+      </w:r>
+      <w:r>
+        <w:rPr>
+          <w:rFonts w:hint="eastAsia"/>
+        </w:rPr>
+        <w:t>时，视图的变化也是容易计算的，因为</w:t>
+      </w:r>
+      <w:r>
+        <w:rPr>
+          <w:rFonts w:hint="eastAsia"/>
+        </w:rPr>
+        <w:t>共同</w:t>
+      </w:r>
+      <w:r>
+        <w:rPr>
+          <w:rFonts w:hint="eastAsia"/>
+        </w:rPr>
+        <w:t>祖先的兴趣指数还是没有变化的；（４）用户移动视图所需的步骤也只是和插入的叶子节点的对数成正相关。这些性质提高了加强鱼眼视图的计算和交互效率的可能性。</w:t>
+      </w:r>
+    </w:p>
+    <w:p>
+      <w:pPr>
+        <w:rPr>
+          <w:rFonts w:hint="eastAsia"/>
+        </w:rPr>
+      </w:pPr>
+      <w:r>
+        <w:rPr>
+          <w:rFonts w:hint="eastAsia"/>
+        </w:rPr>
+        <w:t>４鱼眼视图交互界面</w:t>
+      </w:r>
       <w:bookmarkStart w:id="0" w:name="_GoBack"/>
       <w:bookmarkEnd w:id="0"/>
+    </w:p>
+    <w:p>
+      <w:pPr>
+        <w:rPr>
+          <w:rFonts w:hint="eastAsia"/>
+        </w:rPr>
+      </w:pPr>
     </w:p>
     <w:sectPr>
       <w:pgSz w:w="12240" w:h="15840"/>
@@ -929,6 +1437,7 @@
   <w:style w:type="character" w:default="1" w:styleId="DefaultParagraphFont">
     <w:name w:val="Default Paragraph Font"/>
     <w:uiPriority w:val="1"/>
+    <w:semiHidden/>
     <w:unhideWhenUsed/>
   </w:style>
   <w:style w:type="table" w:default="1" w:styleId="TableNormal">
@@ -1148,6 +1657,7 @@
   <w:style w:type="character" w:default="1" w:styleId="DefaultParagraphFont">
     <w:name w:val="Default Paragraph Font"/>
     <w:uiPriority w:val="1"/>
+    <w:semiHidden/>
     <w:unhideWhenUsed/>
   </w:style>
   <w:style w:type="table" w:default="1" w:styleId="TableNormal">

</xml_diff>